<commit_message>
add allowed list report
</commit_message>
<xml_diff>
--- a/reports/ExamStatement.docx
+++ b/reports/ExamStatement.docx
@@ -119,25 +119,25 @@
         <w:rPr>
           <w:sz w:val="24"/>
         </w:rPr>
+        <w:t>2</w:t>
+      </w:r>
+      <w:r>
+        <w:rPr>
+          <w:sz w:val="24"/>
+        </w:rPr>
+        <w:t>-20</w:t>
+      </w:r>
+      <w:r>
+        <w:rPr>
+          <w:sz w:val="24"/>
+        </w:rPr>
         <w:t>1</w:t>
       </w:r>
       <w:r>
         <w:rPr>
           <w:sz w:val="24"/>
         </w:rPr>
-        <w:t>-20</w:t>
-      </w:r>
-      <w:r>
-        <w:rPr>
-          <w:sz w:val="24"/>
-        </w:rPr>
-        <w:t>1</w:t>
-      </w:r>
-      <w:r>
-        <w:rPr>
-          <w:sz w:val="24"/>
-        </w:rPr>
-        <w:t>2</w:t>
+        <w:t>3</w:t>
       </w:r>
       <w:r>
         <w:rPr>
@@ -546,8 +546,6 @@
               </w:rPr>
               <w:t>f</w:t>
             </w:r>
-            <w:bookmarkStart w:id="0" w:name="_GoBack"/>
-            <w:bookmarkEnd w:id="0"/>
             <w:r>
               <w:rPr>
                 <w:sz w:val="24"/>
@@ -900,7 +898,17 @@
           <w:sz w:val="28"/>
           <w:szCs w:val="28"/>
         </w:rPr>
-        <w:t>2. Принимать экзамен в периоды, не предусмотренные утвержденным расписанием.</w:t>
+        <w:t>2. Принимать экзамен в периоды, не предусмотренные утвержденны</w:t>
+      </w:r>
+      <w:bookmarkStart w:id="0" w:name="_GoBack"/>
+      <w:bookmarkEnd w:id="0"/>
+      <w:r>
+        <w:rPr>
+          <w:b/>
+          <w:sz w:val="28"/>
+          <w:szCs w:val="28"/>
+        </w:rPr>
+        <w:t>м расписанием.</w:t>
       </w:r>
     </w:p>
     <w:sectPr>

</xml_diff>